<commit_message>
adding util library changes
</commit_message>
<xml_diff>
--- a/files/output/Sample TDD.docx
+++ b/files/output/Sample TDD.docx
@@ -13,6 +13,11 @@
       </w:pPr>
       <w:bookmarkStart w:id="0" w:name="_GoBack"/>
       <w:bookmarkEnd w:id="0"/>
+    </w:p>
+    <w:p>
+      <w:r>
+        <w:t>Atrribute Table</w:t>
+      </w:r>
     </w:p>
     <w:tbl>
       <w:tblPr>
@@ -9112,6 +9117,11 @@
         </w:tc>
       </w:tr>
     </w:tbl>
+    <w:p>
+      <w:r>
+        <w:t>Rule Table</w:t>
+      </w:r>
+    </w:p>
     <w:tbl>
       <w:tblPr>
         <w:tblW w:w="0" w:type="auto"/>
@@ -10914,6 +10924,323 @@
           <w:p>
             <w:r>
               <w:t>Recommendations</w:t>
+            </w:r>
+          </w:p>
+        </w:tc>
+      </w:tr>
+    </w:tbl>
+    <w:p>
+      <w:r>
+        <w:t>Util Libraries Table</w:t>
+      </w:r>
+    </w:p>
+    <w:tbl>
+      <w:tblPr>
+        <w:tblW w:w="0" w:type="auto"/>
+        <w:tblBorders>
+          <w:top w:val="single"/>
+          <w:left w:val="single"/>
+          <w:bottom w:val="single"/>
+          <w:right w:val="single"/>
+          <w:insideH w:val="single"/>
+          <w:insideV w:val="single"/>
+        </w:tblBorders>
+      </w:tblPr>
+      <w:tr>
+        <w:tc>
+          <w:p>
+            <w:r>
+              <w:t>Name</w:t>
+            </w:r>
+          </w:p>
+        </w:tc>
+        <w:tc>
+          <w:p>
+            <w:r>
+              <w:t>Variable Name</w:t>
+            </w:r>
+          </w:p>
+        </w:tc>
+        <w:tc>
+          <w:p>
+            <w:r>
+              <w:t>Script Text</w:t>
+            </w:r>
+          </w:p>
+        </w:tc>
+      </w:tr>
+      <w:tr>
+        <w:tc>
+          <w:p>
+            <w:r>
+              <w:t>Print Doc Designer</w:t>
+            </w:r>
+          </w:p>
+        </w:tc>
+        <w:tc>
+          <w:p>
+            <w:r>
+              <w:t>CN_PrintDocDesigner</w:t>
+            </w:r>
+          </w:p>
+        </w:tc>
+        <w:tc>
+          <w:p>
+            <w:r>
+              <w:t>script_text</w:t>
+            </w:r>
+          </w:p>
+        </w:tc>
+      </w:tr>
+      <w:tr>
+        <w:tc>
+          <w:p>
+            <w:r>
+              <w:t>Compare Docx</w:t>
+            </w:r>
+          </w:p>
+        </w:tc>
+        <w:tc>
+          <w:p>
+            <w:r>
+              <w:t>CN_CompareDocx</w:t>
+            </w:r>
+          </w:p>
+        </w:tc>
+        <w:tc>
+          <w:p>
+            <w:r>
+              <w:t>script_text</w:t>
+            </w:r>
+          </w:p>
+        </w:tc>
+      </w:tr>
+      <w:tr>
+        <w:tc>
+          <w:p>
+            <w:r>
+              <w:t>Print Email Designer BML</w:t>
+            </w:r>
+          </w:p>
+        </w:tc>
+        <w:tc>
+          <w:p>
+            <w:r>
+              <w:t>CN_PrintEmailDesigner</w:t>
+            </w:r>
+          </w:p>
+        </w:tc>
+        <w:tc>
+          <w:p>
+            <w:r>
+              <w:t>script_text</w:t>
+            </w:r>
+          </w:p>
+        </w:tc>
+      </w:tr>
+      <w:tr>
+        <w:tc>
+          <w:p>
+            <w:r>
+              <w:t>Update File Attachment</w:t>
+            </w:r>
+          </w:p>
+        </w:tc>
+        <w:tc>
+          <w:p>
+            <w:r>
+              <w:t>CN_UpdateFileAttachment</w:t>
+            </w:r>
+          </w:p>
+        </w:tc>
+        <w:tc>
+          <w:p>
+            <w:r>
+              <w:t>script_text</w:t>
+            </w:r>
+          </w:p>
+        </w:tc>
+      </w:tr>
+      <w:tr>
+        <w:tc>
+          <w:p>
+            <w:r>
+              <w:t>Quote Analysis PL</w:t>
+            </w:r>
+          </w:p>
+        </w:tc>
+        <w:tc>
+          <w:p>
+            <w:r>
+              <w:t>quoteAnalysisPL</w:t>
+            </w:r>
+          </w:p>
+        </w:tc>
+        <w:tc>
+          <w:p>
+            <w:r>
+              <w:t>script_text</w:t>
+            </w:r>
+          </w:p>
+        </w:tc>
+      </w:tr>
+      <w:tr>
+        <w:tc>
+          <w:p>
+            <w:r>
+              <w:t>Merge DOCX BML</w:t>
+            </w:r>
+          </w:p>
+        </w:tc>
+        <w:tc>
+          <w:p>
+            <w:r>
+              <w:t>CN_MergeDocx</w:t>
+            </w:r>
+          </w:p>
+        </w:tc>
+        <w:tc>
+          <w:p>
+            <w:r>
+              <w:t>script_text</w:t>
+            </w:r>
+          </w:p>
+        </w:tc>
+      </w:tr>
+      <w:tr>
+        <w:tc>
+          <w:p>
+            <w:r>
+              <w:t>Get File Id From Response</w:t>
+            </w:r>
+          </w:p>
+        </w:tc>
+        <w:tc>
+          <w:p>
+            <w:r>
+              <w:t>CN_GetFileIdFromResponse</w:t>
+            </w:r>
+          </w:p>
+        </w:tc>
+        <w:tc>
+          <w:p>
+            <w:r>
+              <w:t>script_text</w:t>
+            </w:r>
+          </w:p>
+        </w:tc>
+      </w:tr>
+      <w:tr>
+        <w:tc>
+          <w:p>
+            <w:r>
+              <w:t>Get File Attachment Data</w:t>
+            </w:r>
+          </w:p>
+        </w:tc>
+        <w:tc>
+          <w:p>
+            <w:r>
+              <w:t>CN_GetFileAttachmentData</w:t>
+            </w:r>
+          </w:p>
+        </w:tc>
+        <w:tc>
+          <w:p>
+            <w:r>
+              <w:t>script_text</w:t>
+            </w:r>
+          </w:p>
+        </w:tc>
+      </w:tr>
+      <w:tr>
+        <w:tc>
+          <w:p>
+            <w:r>
+              <w:t>abotester_doUpdateAsset</w:t>
+            </w:r>
+          </w:p>
+        </w:tc>
+        <w:tc>
+          <w:p>
+            <w:r>
+              <w:t>abotester_doUpdateAsset</w:t>
+            </w:r>
+          </w:p>
+        </w:tc>
+        <w:tc>
+          <w:p>
+            <w:r>
+              <w:t>script_text</w:t>
+            </w:r>
+          </w:p>
+        </w:tc>
+      </w:tr>
+      <w:tr>
+        <w:tc>
+          <w:p>
+            <w:r>
+              <w:t>getBasicAuthCredentials</w:t>
+            </w:r>
+          </w:p>
+        </w:tc>
+        <w:tc>
+          <w:p>
+            <w:r>
+              <w:t>CN_GetBasicAuthCredentials</w:t>
+            </w:r>
+          </w:p>
+        </w:tc>
+        <w:tc>
+          <w:p>
+            <w:r>
+              <w:t>script_text</w:t>
+            </w:r>
+          </w:p>
+        </w:tc>
+      </w:tr>
+      <w:tr>
+        <w:tc>
+          <w:p>
+            <w:r>
+              <w:t>Vertiv Rec Item BOM</w:t>
+            </w:r>
+          </w:p>
+        </w:tc>
+        <w:tc>
+          <w:p>
+            <w:r>
+              <w:t>recItemBOM</w:t>
+            </w:r>
+          </w:p>
+        </w:tc>
+        <w:tc>
+          <w:p>
+            <w:r>
+              <w:t>script_text</w:t>
+            </w:r>
+          </w:p>
+        </w:tc>
+      </w:tr>
+      <w:tr>
+        <w:tc>
+          <w:p>
+            <w:r>
+              <w:t>Parse CSV</w:t>
+            </w:r>
+          </w:p>
+        </w:tc>
+        <w:tc>
+          <w:p>
+            <w:r>
+              <w:t>parseCSV</w:t>
+            </w:r>
+          </w:p>
+        </w:tc>
+        <w:tc>
+          <w:p>
+            <w:r>
+              <w:t>script_text</w:t>
             </w:r>
           </w:p>
         </w:tc>

</xml_diff>